<commit_message>
MAJ diag ER + base loconto Myadmin tests requetes
</commit_message>
<xml_diff>
--- a/Loncoto/doc/diagrammes/Loncoto clarification questions sur le projet.docx
+++ b/Loncoto/doc/diagrammes/Loncoto clarification questions sur le projet.docx
@@ -35,110 +35,28 @@
     <w:p/>
     <w:p>
       <w:r>
-        <w:t xml:space="preserve">Entité </w:t>
-      </w:r>
-      <w:proofErr w:type="gramStart"/>
-      <w:r>
-        <w:t>authentifier</w:t>
-      </w:r>
-      <w:proofErr w:type="gramEnd"/>
-      <w:r>
-        <w:t xml:space="preserve"> permettant via une interface de log/</w:t>
-      </w:r>
-      <w:proofErr w:type="spellStart"/>
-      <w:r>
-        <w:t>password</w:t>
-      </w:r>
-      <w:proofErr w:type="spellEnd"/>
-      <w:r>
-        <w:t xml:space="preserve"> de comparer la saisie avec les </w:t>
-      </w:r>
-      <w:proofErr w:type="spellStart"/>
-      <w:r>
-        <w:t>pass</w:t>
-      </w:r>
-      <w:proofErr w:type="spellEnd"/>
-      <w:r>
-        <w:t xml:space="preserve"> de la table authentifier et ainsi accéder à la table intervenant.</w:t>
-      </w:r>
-    </w:p>
-    <w:p>
-      <w:pPr>
-        <w:rPr>
-          <w:b/>
-        </w:rPr>
-      </w:pPr>
-      <w:r>
-        <w:rPr>
-          <w:b/>
-        </w:rPr>
-        <w:t xml:space="preserve"> Utilisé en </w:t>
-      </w:r>
-      <w:proofErr w:type="spellStart"/>
-      <w:r>
-        <w:rPr>
-          <w:b/>
-        </w:rPr>
-        <w:t>php</w:t>
-      </w:r>
-      <w:proofErr w:type="spellEnd"/>
-      <w:r>
-        <w:rPr>
-          <w:b/>
-        </w:rPr>
-        <w:t xml:space="preserve"> pour se </w:t>
-      </w:r>
-      <w:proofErr w:type="spellStart"/>
-      <w:r>
-        <w:rPr>
-          <w:b/>
-        </w:rPr>
-        <w:t>logguer</w:t>
-      </w:r>
-      <w:proofErr w:type="spellEnd"/>
-      <w:r>
-        <w:rPr>
-          <w:b/>
-        </w:rPr>
-        <w:t xml:space="preserve"> à un espace réservé (admin et agents de maintenance pour </w:t>
-      </w:r>
-      <w:proofErr w:type="spellStart"/>
-      <w:r>
-        <w:rPr>
-          <w:b/>
-        </w:rPr>
-        <w:t>loconto</w:t>
-      </w:r>
-      <w:proofErr w:type="spellEnd"/>
-      <w:r>
-        <w:rPr>
-          <w:b/>
-        </w:rPr>
-        <w:t>)</w:t>
-      </w:r>
-    </w:p>
-    <w:p>
-      <w:r>
-        <w:t xml:space="preserve">La table intervenant comprendra la colonne poste pour différencier </w:t>
-      </w:r>
-      <w:proofErr w:type="gramStart"/>
-      <w:r>
-        <w:t>l’</w:t>
-      </w:r>
-      <w:r>
-        <w:t>admin(</w:t>
-      </w:r>
-      <w:proofErr w:type="gramEnd"/>
-      <w:r>
-        <w:t xml:space="preserve">gestion totale, il </w:t>
-      </w:r>
-      <w:proofErr w:type="spellStart"/>
-      <w:r>
-        <w:t>crait</w:t>
-      </w:r>
-      <w:proofErr w:type="spellEnd"/>
-      <w:r>
-        <w:t>, il voit tout,  des agents de maintenance qui eux ont une vision plus restrictive.</w:t>
+        <w:t>Entité authentifier permettant via une interface de log/password de comparer la saisie avec les pass de la table authentifier et ainsi accéder à la table intervenant.</w:t>
+      </w:r>
+    </w:p>
+    <w:p>
+      <w:pPr>
+        <w:rPr>
+          <w:b/>
+        </w:rPr>
+      </w:pPr>
+      <w:r>
+        <w:rPr>
+          <w:b/>
+        </w:rPr>
+        <w:t xml:space="preserve"> Utilisé en php pour se logguer à un espace réservé (admin et agents de maintenance pour loconto)</w:t>
+      </w:r>
+    </w:p>
+    <w:p>
+      <w:r>
+        <w:t>La table intervenant comprendra la colonne poste pour différencier l’</w:t>
+      </w:r>
+      <w:r>
+        <w:t>admin(gestion totale, il crait, il voit tout,  des agents de maintenance qui eux ont une vision plus restrictive.</w:t>
       </w:r>
     </w:p>
     <w:p>
@@ -214,32 +132,7 @@
           <w:rFonts w:ascii="LiberationSerif" w:hAnsi="LiberationSerif" w:cs="LiberationSerif"/>
           <w:b/>
         </w:rPr>
-        <w:t> </w:t>
-      </w:r>
-      <w:proofErr w:type="gramStart"/>
-      <w:r>
-        <w:rPr>
-          <w:rFonts w:ascii="LiberationSerif" w:hAnsi="LiberationSerif" w:cs="LiberationSerif"/>
-          <w:b/>
-        </w:rPr>
-        <w:t>:</w:t>
-      </w:r>
-      <w:proofErr w:type="spellStart"/>
-      <w:r>
-        <w:rPr>
-          <w:rFonts w:ascii="LiberationSerif" w:hAnsi="LiberationSerif" w:cs="LiberationSerif"/>
-          <w:b/>
-        </w:rPr>
-        <w:t>regions</w:t>
-      </w:r>
-      <w:proofErr w:type="spellEnd"/>
-      <w:proofErr w:type="gramEnd"/>
-      <w:r>
-        <w:rPr>
-          <w:rFonts w:ascii="LiberationSerif" w:hAnsi="LiberationSerif" w:cs="LiberationSerif"/>
-          <w:b/>
-        </w:rPr>
-        <w:t xml:space="preserve"> par exemple)</w:t>
+        <w:t> :regions par exemple)</w:t>
       </w:r>
     </w:p>
     <w:p>
@@ -249,91 +142,28 @@
     </w:p>
     <w:p>
       <w:r>
-        <w:t xml:space="preserve">Apparemment il voit que les </w:t>
-      </w:r>
-      <w:proofErr w:type="spellStart"/>
-      <w:r>
-        <w:t>loc</w:t>
-      </w:r>
-      <w:proofErr w:type="spellEnd"/>
-      <w:r>
-        <w:t xml:space="preserve"> où il est affecté ?</w:t>
+        <w:t>Apparemment il voit que les loc où il est affecté ?</w:t>
       </w:r>
     </w:p>
     <w:p/>
     <w:p/>
     <w:p/>
     <w:p>
-      <w:proofErr w:type="gramStart"/>
-      <w:r>
-        <w:t>J’ai</w:t>
-      </w:r>
-      <w:proofErr w:type="gramEnd"/>
-      <w:r>
-        <w:t xml:space="preserve"> pas mis de clé étrangère du côté intervention (</w:t>
-      </w:r>
-      <w:proofErr w:type="spellStart"/>
-      <w:r>
-        <w:t>intervenantID</w:t>
-      </w:r>
-      <w:proofErr w:type="spellEnd"/>
-      <w:r>
-        <w:t>) ce qui permet de réaffecter aisément le rdv ? Où meilleure solution ?</w:t>
-      </w:r>
-    </w:p>
-    <w:p>
-      <w:pPr>
-        <w:rPr>
-          <w:b/>
-        </w:rPr>
-      </w:pPr>
-      <w:r>
-        <w:rPr>
-          <w:b/>
-        </w:rPr>
-        <w:t xml:space="preserve">Par expérience déjà utilisé avec </w:t>
-      </w:r>
-      <w:proofErr w:type="spellStart"/>
-      <w:r>
-        <w:rPr>
-          <w:b/>
-        </w:rPr>
-        <w:t>access</w:t>
-      </w:r>
-      <w:proofErr w:type="spellEnd"/>
-      <w:r>
-        <w:rPr>
-          <w:b/>
-        </w:rPr>
-        <w:t>/</w:t>
-      </w:r>
-      <w:proofErr w:type="spellStart"/>
-      <w:r>
-        <w:rPr>
-          <w:b/>
-        </w:rPr>
-        <w:t>vba</w:t>
-      </w:r>
-      <w:proofErr w:type="spellEnd"/>
-      <w:r>
-        <w:rPr>
-          <w:b/>
-        </w:rPr>
-        <w:t>, cela a permis une souplesse de changement instantanée de chambre lors de réaffectation de logement (</w:t>
-      </w:r>
-      <w:proofErr w:type="spellStart"/>
-      <w:r>
-        <w:rPr>
-          <w:b/>
-        </w:rPr>
-        <w:t>déterioration</w:t>
-      </w:r>
-      <w:proofErr w:type="spellEnd"/>
-      <w:r>
-        <w:rPr>
-          <w:b/>
-        </w:rPr>
-        <w:t xml:space="preserve"> sévère, etc…). Ce principe permettra la réaffectation simple d’une intervention à un autre agent (congé maladie, etc…).</w:t>
+      <w:r>
+        <w:t>J’ai pas mis de clé étrangère du côté intervention (intervenantID) ce qui permet de réaffecter aisément le rdv ? Où meilleure solution ?</w:t>
+      </w:r>
+    </w:p>
+    <w:p>
+      <w:pPr>
+        <w:rPr>
+          <w:b/>
+        </w:rPr>
+      </w:pPr>
+      <w:r>
+        <w:rPr>
+          <w:b/>
+        </w:rPr>
+        <w:t>Par expérience déjà utilisé avec access/vba, cela a permis une souplesse de changement instantanée de chambre lors de réaffectation de logement (déterioration sévère, etc…). Ce principe permettra la réaffectation simple d’une intervention à un autre agent (congé maladie, etc…).</w:t>
       </w:r>
     </w:p>
     <w:p>
@@ -351,21 +181,7 @@
         <w:rPr>
           <w:b/>
         </w:rPr>
-        <w:t xml:space="preserve">Vu </w:t>
-      </w:r>
-      <w:proofErr w:type="spellStart"/>
-      <w:r>
-        <w:rPr>
-          <w:b/>
-        </w:rPr>
-        <w:t>vincent</w:t>
-      </w:r>
-      <w:proofErr w:type="spellEnd"/>
-      <w:r>
-        <w:rPr>
-          <w:b/>
-        </w:rPr>
-        <w:t>, oui c’e</w:t>
+        <w:t>Vu vincent, oui c’e</w:t>
       </w:r>
       <w:r>
         <w:rPr>
@@ -402,62 +218,26 @@
         <w:rPr>
           <w:b/>
         </w:rPr>
-        <w:t xml:space="preserve"> Confirmé par </w:t>
-      </w:r>
-      <w:proofErr w:type="spellStart"/>
-      <w:r>
-        <w:rPr>
-          <w:b/>
-        </w:rPr>
-        <w:t>vincent</w:t>
-      </w:r>
-      <w:proofErr w:type="spellEnd"/>
-      <w:r>
-        <w:rPr>
-          <w:b/>
-        </w:rPr>
-        <w:t>. Un programme de simulation permettrait de considérer l’état : connecté ou pas (booléen retourné). A voir plus en détails.</w:t>
+        <w:t xml:space="preserve"> Confirmé par vincent. Un programme de simulation permettrait de considérer l’état : connecté ou pas (booléen retourné). A voir plus en détails.</w:t>
       </w:r>
     </w:p>
     <w:p/>
     <w:p>
       <w:r>
-        <w:t xml:space="preserve">Intervention statut : une liste </w:t>
-      </w:r>
-      <w:proofErr w:type="spellStart"/>
-      <w:r>
-        <w:t>deroulante</w:t>
-      </w:r>
-      <w:proofErr w:type="spellEnd"/>
-      <w:r>
-        <w:t xml:space="preserve"> avec choix unique entre 2 valeurs : curatif ou préventif.</w:t>
-      </w:r>
-    </w:p>
-    <w:p>
-      <w:pPr>
-        <w:rPr>
-          <w:b/>
-        </w:rPr>
-      </w:pPr>
-      <w:r>
-        <w:rPr>
-          <w:b/>
-        </w:rPr>
-        <w:t xml:space="preserve">Non car statut détermine l’avancée des travaux, en cours, terminé… Il faut au minima utiliser une propriété </w:t>
-      </w:r>
-      <w:proofErr w:type="spellStart"/>
-      <w:r>
-        <w:rPr>
-          <w:b/>
-        </w:rPr>
-        <w:t>etat_intervention</w:t>
-      </w:r>
-      <w:proofErr w:type="spellEnd"/>
-      <w:r>
-        <w:rPr>
-          <w:b/>
-        </w:rPr>
-        <w:t xml:space="preserve"> (donc rajouter) qui prendra 2 valeurs possibles (liste déroulante) curatif ou préventif).</w:t>
+        <w:t>Intervention statut : une liste deroulante avec choix unique entre 2 valeurs : curatif ou préventif.</w:t>
+      </w:r>
+    </w:p>
+    <w:p>
+      <w:pPr>
+        <w:rPr>
+          <w:b/>
+        </w:rPr>
+      </w:pPr>
+      <w:r>
+        <w:rPr>
+          <w:b/>
+        </w:rPr>
+        <w:t>Non car statut détermine l’avancée des travaux, en cours, terminé… Il faut au minima utiliser une propriété etat_intervention (donc rajouter) qui prendra 2 valeurs possibles (liste déroulante) curatif ou préventif).</w:t>
       </w:r>
     </w:p>
     <w:p/>
@@ -466,79 +246,27 @@
         <w:t>Plusieurs affichages à prévoir (requêtes SQL répondant aux demandes)</w:t>
       </w:r>
       <w:r>
-        <w:t xml:space="preserve">. Utiliser une commande </w:t>
-      </w:r>
-      <w:proofErr w:type="spellStart"/>
-      <w:r>
-        <w:t>sql</w:t>
-      </w:r>
-      <w:proofErr w:type="spellEnd"/>
-      <w:r>
-        <w:t xml:space="preserve"> dans une requête pour colorer différemment les interventions curatives des préventives (avec petite légende sur l’interface).</w:t>
-      </w:r>
-    </w:p>
-    <w:p>
-      <w:pPr>
-        <w:rPr>
-          <w:b/>
-        </w:rPr>
-      </w:pPr>
-      <w:r>
-        <w:rPr>
-          <w:b/>
-        </w:rPr>
-        <w:t xml:space="preserve">Une commande case </w:t>
-      </w:r>
-      <w:proofErr w:type="spellStart"/>
-      <w:r>
-        <w:rPr>
-          <w:b/>
-        </w:rPr>
-        <w:t>when</w:t>
-      </w:r>
-      <w:proofErr w:type="spellEnd"/>
-      <w:r>
-        <w:rPr>
-          <w:b/>
-        </w:rPr>
-        <w:t xml:space="preserve"> existe en </w:t>
-      </w:r>
-      <w:proofErr w:type="spellStart"/>
-      <w:r>
-        <w:rPr>
-          <w:b/>
-        </w:rPr>
-        <w:t>sql</w:t>
-      </w:r>
-      <w:proofErr w:type="spellEnd"/>
-      <w:r>
-        <w:rPr>
-          <w:b/>
-        </w:rPr>
-        <w:t xml:space="preserve"> server, voir si on à l</w:t>
-      </w:r>
-      <w:r>
-        <w:rPr>
-          <w:b/>
-        </w:rPr>
-        <w:t xml:space="preserve">’équivalent du côté de </w:t>
-      </w:r>
-      <w:proofErr w:type="spellStart"/>
-      <w:r>
-        <w:rPr>
-          <w:b/>
-        </w:rPr>
-        <w:t>my</w:t>
-      </w:r>
-      <w:proofErr w:type="spellEnd"/>
-      <w:r>
-        <w:rPr>
-          <w:b/>
-        </w:rPr>
-        <w:t xml:space="preserve"> admin par exemple.</w:t>
-      </w:r>
-      <w:bookmarkStart w:id="0" w:name="_GoBack"/>
-      <w:bookmarkEnd w:id="0"/>
+        <w:t>. Utiliser une commande sql dans une requête pour colorer différemment les interventions curatives des préventives (avec petite légende sur l’interface).</w:t>
+      </w:r>
+    </w:p>
+    <w:p>
+      <w:pPr>
+        <w:rPr>
+          <w:b/>
+        </w:rPr>
+      </w:pPr>
+      <w:r>
+        <w:rPr>
+          <w:b/>
+        </w:rPr>
+        <w:t>Une commande case when existe en sql server, voir si on à l</w:t>
+      </w:r>
+      <w:r>
+        <w:rPr>
+          <w:b/>
+        </w:rPr>
+        <w:t>’équivalent du côté de my admin par exemple.</w:t>
+      </w:r>
     </w:p>
     <w:p>
       <w:pPr>
@@ -599,10 +327,12 @@
           <w:szCs w:val="24"/>
           <w:lang w:eastAsia="fr-FR"/>
         </w:rPr>
-        <w:t xml:space="preserve">Dans le langage SQL, la commande « CASE … WHEN … » permet d’utiliser des conditions de type « si / sinon » (cf. if / </w:t>
-      </w:r>
-      <w:proofErr w:type="spellStart"/>
-      <w:r>
+        <w:t>Dans le langage SQL, la commande « CASE … WHEN … » permet d’utiliser des conditions de type « si / sinon » (cf. if / else) similaire à un langage de programmation pour retourner un résultat disponible entre plusieurs possibilités. Le CASE peut être utilisé dans n’importe quelle instruction ou clause, telle que SELECT, UPDATE, DELETE, WHERE, ORDER BY ou HAVING.</w:t>
+      </w:r>
+    </w:p>
+    <w:p>
+      <w:pPr>
+        <w:spacing w:before="100" w:beforeAutospacing="1" w:after="100" w:afterAutospacing="1" w:line="240" w:lineRule="auto"/>
         <w:rPr>
           <w:rFonts w:ascii="Times New Roman" w:eastAsia="Times New Roman" w:hAnsi="Times New Roman" w:cs="Times New Roman"/>
           <w:b/>
@@ -610,9 +340,7 @@
           <w:szCs w:val="24"/>
           <w:lang w:eastAsia="fr-FR"/>
         </w:rPr>
-        <w:t>else</w:t>
-      </w:r>
-      <w:proofErr w:type="spellEnd"/>
+      </w:pPr>
       <w:r>
         <w:rPr>
           <w:rFonts w:ascii="Times New Roman" w:eastAsia="Times New Roman" w:hAnsi="Times New Roman" w:cs="Times New Roman"/>
@@ -621,7 +349,7 @@
           <w:szCs w:val="24"/>
           <w:lang w:eastAsia="fr-FR"/>
         </w:rPr>
-        <w:t>) similaire à un langage de programmation pour retourner un résultat disponible entre plusieurs possibilités. Le CASE peut être utilisé dans n’importe quelle instruction ou clause, telle que SELECT, UPDATE, DELETE, WHERE, ORDER BY ou HAVING.</w:t>
+        <w:t>Réf  SQL Sh.</w:t>
       </w:r>
     </w:p>
     <w:p>
@@ -635,7 +363,10 @@
           <w:lang w:eastAsia="fr-FR"/>
         </w:rPr>
       </w:pPr>
-      <w:r>
+    </w:p>
+    <w:p>
+      <w:pPr>
+        <w:spacing w:before="100" w:beforeAutospacing="1" w:after="100" w:afterAutospacing="1" w:line="240" w:lineRule="auto"/>
         <w:rPr>
           <w:rFonts w:ascii="Times New Roman" w:eastAsia="Times New Roman" w:hAnsi="Times New Roman" w:cs="Times New Roman"/>
           <w:b/>
@@ -643,12 +374,8 @@
           <w:szCs w:val="24"/>
           <w:lang w:eastAsia="fr-FR"/>
         </w:rPr>
-        <w:t>Réf  SQL Sh.</w:t>
-      </w:r>
-    </w:p>
-    <w:p>
-      <w:pPr>
-        <w:spacing w:before="100" w:beforeAutospacing="1" w:after="100" w:afterAutospacing="1" w:line="240" w:lineRule="auto"/>
+      </w:pPr>
+      <w:r>
         <w:rPr>
           <w:rFonts w:ascii="Times New Roman" w:eastAsia="Times New Roman" w:hAnsi="Times New Roman" w:cs="Times New Roman"/>
           <w:b/>
@@ -656,11 +383,9 @@
           <w:szCs w:val="24"/>
           <w:lang w:eastAsia="fr-FR"/>
         </w:rPr>
-      </w:pPr>
-    </w:p>
-    <w:p>
-      <w:pPr>
-        <w:spacing w:before="100" w:beforeAutospacing="1" w:after="100" w:afterAutospacing="1" w:line="240" w:lineRule="auto"/>
+        <w:t>conventions nommages des tables diagramme uml</w:t>
+      </w:r>
+      <w:r>
         <w:rPr>
           <w:rFonts w:ascii="Times New Roman" w:eastAsia="Times New Roman" w:hAnsi="Times New Roman" w:cs="Times New Roman"/>
           <w:b/>
@@ -668,9 +393,12 @@
           <w:szCs w:val="24"/>
           <w:lang w:eastAsia="fr-FR"/>
         </w:rPr>
-      </w:pPr>
-      <w:proofErr w:type="gramStart"/>
-      <w:r>
+        <w:t> ?</w:t>
+      </w:r>
+    </w:p>
+    <w:p>
+      <w:pPr>
+        <w:spacing w:before="100" w:beforeAutospacing="1" w:after="100" w:afterAutospacing="1" w:line="240" w:lineRule="auto"/>
         <w:rPr>
           <w:rFonts w:ascii="Times New Roman" w:eastAsia="Times New Roman" w:hAnsi="Times New Roman" w:cs="Times New Roman"/>
           <w:b/>
@@ -678,9 +406,7 @@
           <w:szCs w:val="24"/>
           <w:lang w:eastAsia="fr-FR"/>
         </w:rPr>
-        <w:t>conventions</w:t>
-      </w:r>
-      <w:proofErr w:type="gramEnd"/>
+      </w:pPr>
       <w:r>
         <w:rPr>
           <w:rFonts w:ascii="Times New Roman" w:eastAsia="Times New Roman" w:hAnsi="Times New Roman" w:cs="Times New Roman"/>
@@ -689,10 +415,12 @@
           <w:szCs w:val="24"/>
           <w:lang w:eastAsia="fr-FR"/>
         </w:rPr>
-        <w:t xml:space="preserve"> nommages des tables diagramme </w:t>
-      </w:r>
-      <w:proofErr w:type="spellStart"/>
-      <w:r>
+        <w:t>Respect casse nom table diagramme et uml ?</w:t>
+      </w:r>
+    </w:p>
+    <w:p>
+      <w:pPr>
+        <w:spacing w:before="100" w:beforeAutospacing="1" w:after="100" w:afterAutospacing="1" w:line="240" w:lineRule="auto"/>
         <w:rPr>
           <w:rFonts w:ascii="Times New Roman" w:eastAsia="Times New Roman" w:hAnsi="Times New Roman" w:cs="Times New Roman"/>
           <w:b/>
@@ -700,9 +428,7 @@
           <w:szCs w:val="24"/>
           <w:lang w:eastAsia="fr-FR"/>
         </w:rPr>
-        <w:t>uml</w:t>
-      </w:r>
-      <w:proofErr w:type="spellEnd"/>
+      </w:pPr>
       <w:r>
         <w:rPr>
           <w:rFonts w:ascii="Times New Roman" w:eastAsia="Times New Roman" w:hAnsi="Times New Roman" w:cs="Times New Roman"/>
@@ -711,52 +437,10 @@
           <w:szCs w:val="24"/>
           <w:lang w:eastAsia="fr-FR"/>
         </w:rPr>
-        <w:t> ?</w:t>
-      </w:r>
-    </w:p>
-    <w:p>
-      <w:pPr>
-        <w:spacing w:before="100" w:beforeAutospacing="1" w:after="100" w:afterAutospacing="1" w:line="240" w:lineRule="auto"/>
-        <w:rPr>
-          <w:rFonts w:ascii="Times New Roman" w:eastAsia="Times New Roman" w:hAnsi="Times New Roman" w:cs="Times New Roman"/>
-          <w:b/>
-          <w:sz w:val="24"/>
-          <w:szCs w:val="24"/>
-          <w:lang w:eastAsia="fr-FR"/>
-        </w:rPr>
-      </w:pPr>
-      <w:r>
-        <w:rPr>
-          <w:rFonts w:ascii="Times New Roman" w:eastAsia="Times New Roman" w:hAnsi="Times New Roman" w:cs="Times New Roman"/>
-          <w:b/>
-          <w:sz w:val="24"/>
-          <w:szCs w:val="24"/>
-          <w:lang w:eastAsia="fr-FR"/>
-        </w:rPr>
-        <w:t xml:space="preserve">Respect casse nom table diagramme et </w:t>
-      </w:r>
-      <w:proofErr w:type="spellStart"/>
-      <w:r>
-        <w:rPr>
-          <w:rFonts w:ascii="Times New Roman" w:eastAsia="Times New Roman" w:hAnsi="Times New Roman" w:cs="Times New Roman"/>
-          <w:b/>
-          <w:sz w:val="24"/>
-          <w:szCs w:val="24"/>
-          <w:lang w:eastAsia="fr-FR"/>
-        </w:rPr>
-        <w:t>uml</w:t>
-      </w:r>
-      <w:proofErr w:type="spellEnd"/>
-      <w:r>
-        <w:rPr>
-          <w:rFonts w:ascii="Times New Roman" w:eastAsia="Times New Roman" w:hAnsi="Times New Roman" w:cs="Times New Roman"/>
-          <w:b/>
-          <w:sz w:val="24"/>
-          <w:szCs w:val="24"/>
-          <w:lang w:eastAsia="fr-FR"/>
-        </w:rPr>
-        <w:t> ?</w:t>
-      </w:r>
+        <w:t>Oui on se base sur le même principe</w:t>
+      </w:r>
+      <w:bookmarkStart w:id="0" w:name="_GoBack"/>
+      <w:bookmarkEnd w:id="0"/>
     </w:p>
     <w:p>
       <w:pPr>
@@ -1467,7 +1151,7 @@
   <a:extraClrSchemeLst/>
   <a:extLst>
     <a:ext uri="{05A4C25C-085E-4340-85A3-A5531E510DB2}">
-      <thm15:themeFamily xmlns:thm15="http://schemas.microsoft.com/office/thememl/2012/main" xmlns="" name="Office Theme" id="{62F939B6-93AF-4DB8-9C6B-D6C7DFDC589F}" vid="{4A3C46E8-61CC-4603-A589-7422A47A8E4A}"/>
+      <thm15:themeFamily xmlns="" xmlns:thm15="http://schemas.microsoft.com/office/thememl/2012/main" name="Office Theme" id="{62F939B6-93AF-4DB8-9C6B-D6C7DFDC589F}" vid="{4A3C46E8-61CC-4603-A589-7422A47A8E4A}"/>
     </a:ext>
   </a:extLst>
 </a:theme>
@@ -1478,7 +1162,7 @@
 </file>
 
 <file path=customXml/itemProps1.xml><?xml version="1.0" encoding="utf-8"?>
-<ds:datastoreItem xmlns:ds="http://schemas.openxmlformats.org/officeDocument/2006/customXml" ds:itemID="{76259C87-536E-4C45-9EE9-FB878A5C6238}">
+<ds:datastoreItem xmlns:ds="http://schemas.openxmlformats.org/officeDocument/2006/customXml" ds:itemID="{553D4911-C80F-4294-A896-168703B00C09}">
   <ds:schemaRefs>
     <ds:schemaRef ds:uri="http://schemas.openxmlformats.org/officeDocument/2006/bibliography"/>
   </ds:schemaRefs>

</xml_diff>